<commit_message>
decided on imp questions for excel in demographic analysis
</commit_message>
<xml_diff>
--- a/Telecomm Churn Analysis Problem Statement.docx
+++ b/Telecomm Churn Analysis Problem Statement.docx
@@ -40,6 +40,13 @@
         <w:t>What is the overall churn rate in the dataset?</w:t>
       </w:r>
       <w:r>
+        <w:rPr>
+          <w:b/>
+          <w:bCs/>
+        </w:rPr>
+        <w:t xml:space="preserve"> (imp)</w:t>
+      </w:r>
+      <w:r>
         <w:br/>
         <w:t>→ Helps identify the scale of the churn problem (percentage of customers leaving).</w:t>
       </w:r>
@@ -59,16 +66,15 @@
         <w:t>How does churn differ by gender?</w:t>
       </w:r>
       <w:r>
+        <w:rPr>
+          <w:b/>
+          <w:bCs/>
+        </w:rPr>
+        <w:t>(imp)</w:t>
+      </w:r>
+      <w:r>
         <w:br/>
-        <w:t xml:space="preserve">→ Examines if gender influences churn </w:t>
-      </w:r>
-      <w:proofErr w:type="spellStart"/>
-      <w:r>
-        <w:t>behavior</w:t>
-      </w:r>
-      <w:proofErr w:type="spellEnd"/>
-      <w:r>
-        <w:t>.</w:t>
+        <w:t>→ Examines if gender influences churn behavior.</w:t>
       </w:r>
     </w:p>
     <w:p>
@@ -86,6 +92,13 @@
         <w:t>Are senior citizens more likely to churn than younger customers?</w:t>
       </w:r>
       <w:r>
+        <w:rPr>
+          <w:b/>
+          <w:bCs/>
+        </w:rPr>
+        <w:t>(imp)</w:t>
+      </w:r>
+      <w:r>
         <w:br/>
         <w:t>→ Reveals if older customers have a higher tendency to leave.</w:t>
       </w:r>
@@ -105,6 +118,13 @@
         <w:t>Does having a partner or dependents affect churn rates?</w:t>
       </w:r>
       <w:r>
+        <w:rPr>
+          <w:b/>
+          <w:bCs/>
+        </w:rPr>
+        <w:t>(not imp)</w:t>
+      </w:r>
+      <w:r>
         <w:br/>
         <w:t>→ Tests if family responsibilities impact loyalty.</w:t>
       </w:r>
@@ -112,7 +132,7 @@
     <w:p>
       <w:r>
         <w:pict w14:anchorId="048B407A">
-          <v:rect id="_x0000_i1049" style="width:0;height:1.5pt" o:hralign="center" o:hrstd="t" o:hr="t" fillcolor="#a0a0a0" stroked="f"/>
+          <v:rect id="_x0000_i1025" style="width:0;height:1.5pt" o:hralign="center" o:hrstd="t" o:hr="t" fillcolor="#a0a0a0" stroked="f"/>
         </w:pict>
       </w:r>
     </w:p>
@@ -218,7 +238,7 @@
     <w:p>
       <w:r>
         <w:pict w14:anchorId="6D352F81">
-          <v:rect id="_x0000_i1050" style="width:0;height:1.5pt" o:hralign="center" o:hrstd="t" o:hr="t" fillcolor="#a0a0a0" stroked="f"/>
+          <v:rect id="_x0000_i1026" style="width:0;height:1.5pt" o:hralign="center" o:hrstd="t" o:hr="t" fillcolor="#a0a0a0" stroked="f"/>
         </w:pict>
       </w:r>
     </w:p>
@@ -295,39 +315,7 @@
           <w:b/>
           <w:bCs/>
         </w:rPr>
-        <w:t>How does the availability of extra services (</w:t>
-      </w:r>
-      <w:proofErr w:type="spellStart"/>
-      <w:r>
-        <w:rPr>
-          <w:b/>
-          <w:bCs/>
-        </w:rPr>
-        <w:t>OnlineSecurity</w:t>
-      </w:r>
-      <w:proofErr w:type="spellEnd"/>
-      <w:r>
-        <w:rPr>
-          <w:b/>
-          <w:bCs/>
-        </w:rPr>
-        <w:t xml:space="preserve">, </w:t>
-      </w:r>
-      <w:proofErr w:type="spellStart"/>
-      <w:r>
-        <w:rPr>
-          <w:b/>
-          <w:bCs/>
-        </w:rPr>
-        <w:t>TechSupport</w:t>
-      </w:r>
-      <w:proofErr w:type="spellEnd"/>
-      <w:r>
-        <w:rPr>
-          <w:b/>
-          <w:bCs/>
-        </w:rPr>
-        <w:t>, Streaming) impact churn?</w:t>
+        <w:t>How does the availability of extra services (OnlineSecurity, TechSupport, Streaming) impact churn?</w:t>
       </w:r>
       <w:r>
         <w:br/>
@@ -338,7 +326,7 @@
       <w:r>
         <w:lastRenderedPageBreak/>
         <w:pict w14:anchorId="2C6C67FE">
-          <v:rect id="_x0000_i1051" style="width:0;height:1.5pt" o:hralign="center" o:hrstd="t" o:hr="t" fillcolor="#a0a0a0" stroked="f"/>
+          <v:rect id="_x0000_i1027" style="width:0;height:1.5pt" o:hralign="center" o:hrstd="t" o:hr="t" fillcolor="#a0a0a0" stroked="f"/>
         </w:pict>
       </w:r>
     </w:p>
@@ -362,17 +350,8 @@
           <w:b/>
           <w:bCs/>
         </w:rPr>
-        <w:t xml:space="preserve"> Contracts &amp; Subscription </w:t>
-      </w:r>
-      <w:proofErr w:type="spellStart"/>
-      <w:r>
-        <w:rPr>
-          <w:b/>
-          <w:bCs/>
-        </w:rPr>
-        <w:t>Behavior</w:t>
-      </w:r>
-      <w:proofErr w:type="spellEnd"/>
+        <w:t xml:space="preserve"> Contracts &amp; Subscription Behavior</w:t>
+      </w:r>
     </w:p>
     <w:p>
       <w:pPr>
@@ -386,39 +365,7 @@
           <w:b/>
           <w:bCs/>
         </w:rPr>
-        <w:t xml:space="preserve">How does churn vary by contract type (Month-to-month, </w:t>
-      </w:r>
-      <w:proofErr w:type="gramStart"/>
-      <w:r>
-        <w:rPr>
-          <w:b/>
-          <w:bCs/>
-        </w:rPr>
-        <w:t>One</w:t>
-      </w:r>
-      <w:proofErr w:type="gramEnd"/>
-      <w:r>
-        <w:rPr>
-          <w:b/>
-          <w:bCs/>
-        </w:rPr>
-        <w:t xml:space="preserve"> year, </w:t>
-      </w:r>
-      <w:proofErr w:type="gramStart"/>
-      <w:r>
-        <w:rPr>
-          <w:b/>
-          <w:bCs/>
-        </w:rPr>
-        <w:t>Two</w:t>
-      </w:r>
-      <w:proofErr w:type="gramEnd"/>
-      <w:r>
-        <w:rPr>
-          <w:b/>
-          <w:bCs/>
-        </w:rPr>
-        <w:t xml:space="preserve"> year)?</w:t>
+        <w:t>How does churn vary by contract type (Month-to-month, One year, Two year)?</w:t>
       </w:r>
       <w:r>
         <w:br/>
@@ -447,7 +394,7 @@
     <w:p>
       <w:r>
         <w:pict w14:anchorId="55DE4620">
-          <v:rect id="_x0000_i1052" style="width:0;height:1.5pt" o:hralign="center" o:hrstd="t" o:hr="t" fillcolor="#a0a0a0" stroked="f"/>
+          <v:rect id="_x0000_i1028" style="width:0;height:1.5pt" o:hralign="center" o:hrstd="t" o:hr="t" fillcolor="#a0a0a0" stroked="f"/>
         </w:pict>
       </w:r>
     </w:p>
@@ -486,39 +433,7 @@
           <w:b/>
           <w:bCs/>
         </w:rPr>
-        <w:t xml:space="preserve">Which combination of factors (e.g., Contract type, </w:t>
-      </w:r>
-      <w:proofErr w:type="spellStart"/>
-      <w:r>
-        <w:rPr>
-          <w:b/>
-          <w:bCs/>
-        </w:rPr>
-        <w:t>InternetService</w:t>
-      </w:r>
-      <w:proofErr w:type="spellEnd"/>
-      <w:r>
-        <w:rPr>
-          <w:b/>
-          <w:bCs/>
-        </w:rPr>
-        <w:t xml:space="preserve">, </w:t>
-      </w:r>
-      <w:proofErr w:type="spellStart"/>
-      <w:r>
-        <w:rPr>
-          <w:b/>
-          <w:bCs/>
-        </w:rPr>
-        <w:t>PaymentMethod</w:t>
-      </w:r>
-      <w:proofErr w:type="spellEnd"/>
-      <w:r>
-        <w:rPr>
-          <w:b/>
-          <w:bCs/>
-        </w:rPr>
-        <w:t>) leads to the highest churn?</w:t>
+        <w:t>Which combination of factors (e.g., Contract type, InternetService, PaymentMethod) leads to the highest churn?</w:t>
       </w:r>
       <w:r>
         <w:br/>
@@ -1804,6 +1719,7 @@
   <w:style w:type="character" w:default="1" w:styleId="DefaultParagraphFont">
     <w:name w:val="Default Paragraph Font"/>
     <w:uiPriority w:val="1"/>
+    <w:semiHidden/>
     <w:unhideWhenUsed/>
   </w:style>
   <w:style w:type="table" w:default="1" w:styleId="TableNormal">

</xml_diff>

<commit_message>
edited the finalized problem statement post- exploratory analysis
</commit_message>
<xml_diff>
--- a/Telecomm Churn Analysis Problem Statement.docx
+++ b/Telecomm Churn Analysis Problem Statement.docx
@@ -4,443 +4,143 @@
   <w:body>
     <w:p>
       <w:pPr>
-        <w:rPr>
-          <w:b/>
-          <w:bCs/>
-        </w:rPr>
+        <w:pStyle w:val="Heading1"/>
       </w:pPr>
       <w:r>
-        <w:rPr>
-          <w:rFonts w:ascii="Segoe UI Emoji" w:hAnsi="Segoe UI Emoji" w:cs="Segoe UI Emoji"/>
-          <w:b/>
-          <w:bCs/>
-        </w:rPr>
-        <w:t>🧩</w:t>
-      </w:r>
-      <w:r>
-        <w:rPr>
-          <w:b/>
-          <w:bCs/>
-        </w:rPr>
-        <w:t xml:space="preserve"> Customer Profile &amp; Demographics</w:t>
-      </w:r>
-    </w:p>
-    <w:p>
-      <w:pPr>
-        <w:numPr>
-          <w:ilvl w:val="0"/>
-          <w:numId w:val="1"/>
-        </w:numPr>
-      </w:pPr>
-      <w:r>
-        <w:rPr>
-          <w:b/>
-          <w:bCs/>
-        </w:rPr>
-        <w:t>What is the overall churn rate in the dataset?</w:t>
-      </w:r>
-      <w:r>
-        <w:rPr>
-          <w:b/>
-          <w:bCs/>
-        </w:rPr>
-        <w:t xml:space="preserve"> (imp)</w:t>
-      </w:r>
-      <w:r>
-        <w:br/>
-        <w:t>→ Helps identify the scale of the churn problem (percentage of customers leaving).</w:t>
-      </w:r>
-    </w:p>
-    <w:p>
-      <w:pPr>
-        <w:numPr>
-          <w:ilvl w:val="0"/>
-          <w:numId w:val="1"/>
-        </w:numPr>
-      </w:pPr>
-      <w:r>
-        <w:rPr>
-          <w:b/>
-          <w:bCs/>
-        </w:rPr>
-        <w:t>How does churn differ by gender?</w:t>
-      </w:r>
-      <w:r>
-        <w:rPr>
-          <w:b/>
-          <w:bCs/>
-        </w:rPr>
-        <w:t>(imp)</w:t>
-      </w:r>
-      <w:r>
-        <w:br/>
-        <w:t>→ Examines if gender influences churn behavior.</w:t>
-      </w:r>
-    </w:p>
-    <w:p>
-      <w:pPr>
-        <w:numPr>
-          <w:ilvl w:val="0"/>
-          <w:numId w:val="1"/>
-        </w:numPr>
-      </w:pPr>
-      <w:r>
-        <w:rPr>
-          <w:b/>
-          <w:bCs/>
-        </w:rPr>
-        <w:t>Are senior citizens more likely to churn than younger customers?</w:t>
-      </w:r>
-      <w:r>
-        <w:rPr>
-          <w:b/>
-          <w:bCs/>
-        </w:rPr>
-        <w:t>(imp)</w:t>
-      </w:r>
-      <w:r>
-        <w:br/>
-        <w:t>→ Reveals if older customers have a higher tendency to leave.</w:t>
-      </w:r>
-    </w:p>
-    <w:p>
-      <w:pPr>
-        <w:numPr>
-          <w:ilvl w:val="0"/>
-          <w:numId w:val="1"/>
-        </w:numPr>
-      </w:pPr>
-      <w:r>
-        <w:rPr>
-          <w:b/>
-          <w:bCs/>
-        </w:rPr>
-        <w:t>Does having a partner or dependents affect churn rates?</w:t>
-      </w:r>
-      <w:r>
-        <w:rPr>
-          <w:b/>
-          <w:bCs/>
-        </w:rPr>
-        <w:t>(not imp)</w:t>
-      </w:r>
-      <w:r>
-        <w:br/>
-        <w:t>→ Tests if family responsibilities impact loyalty.</w:t>
+        <w:t>Univariate Analysis</w:t>
       </w:r>
     </w:p>
     <w:p>
       <w:r>
-        <w:pict w14:anchorId="048B407A">
-          <v:rect id="_x0000_i1025" style="width:0;height:1.5pt" o:hralign="center" o:hrstd="t" o:hr="t" fillcolor="#a0a0a0" stroked="f"/>
-        </w:pict>
+        <w:t xml:space="preserve">The demographic profile of the dataset is illustrated using </w:t>
+      </w:r>
+      <w:r>
+        <w:rPr>
+          <w:u w:val="single"/>
+        </w:rPr>
+        <w:t>a Female-Male pie chart</w:t>
+      </w:r>
+      <w:r>
+        <w:t xml:space="preserve">, providing a visual representation of gender distribution among customers. Additionally, an </w:t>
+      </w:r>
+      <w:r>
+        <w:rPr>
+          <w:u w:val="single"/>
+        </w:rPr>
+        <w:t>age group histogram</w:t>
+      </w:r>
+      <w:r>
+        <w:t xml:space="preserve"> is utilised to depict the spread of customer ages, offering insights into the predominant age segments within the dataset.</w:t>
       </w:r>
     </w:p>
     <w:p>
       <w:pPr>
-        <w:rPr>
-          <w:b/>
-          <w:bCs/>
-        </w:rPr>
+        <w:pStyle w:val="Heading1"/>
       </w:pPr>
       <w:r>
-        <w:rPr>
-          <w:rFonts w:ascii="Segoe UI Emoji" w:hAnsi="Segoe UI Emoji" w:cs="Segoe UI Emoji"/>
-          <w:b/>
-          <w:bCs/>
-        </w:rPr>
-        <w:t>💰</w:t>
-      </w:r>
-      <w:r>
-        <w:rPr>
-          <w:b/>
-          <w:bCs/>
-        </w:rPr>
-        <w:t xml:space="preserve"> Billing, Tenure &amp; Payment Patterns</w:t>
+        <w:t>Bivariate Analysis</w:t>
       </w:r>
     </w:p>
     <w:p>
       <w:pPr>
+        <w:pStyle w:val="ListParagraph"/>
         <w:numPr>
           <w:ilvl w:val="0"/>
-          <w:numId w:val="2"/>
+          <w:numId w:val="8"/>
         </w:numPr>
       </w:pPr>
       <w:r>
-        <w:rPr>
-          <w:b/>
-          <w:bCs/>
-        </w:rPr>
-        <w:t>Is churn higher among customers with higher monthly charges?</w:t>
-      </w:r>
-      <w:r>
-        <w:br/>
-        <w:t>→ Indicates if pricing and affordability are factors in churn.</w:t>
+        <w:t>Churn and Gender: The relationship between customer churn and gender is examined to identify if either gender is more likely to churn.</w:t>
       </w:r>
     </w:p>
     <w:p>
       <w:pPr>
+        <w:pStyle w:val="ListParagraph"/>
         <w:numPr>
           <w:ilvl w:val="0"/>
-          <w:numId w:val="2"/>
+          <w:numId w:val="8"/>
         </w:numPr>
       </w:pPr>
       <w:r>
-        <w:rPr>
-          <w:b/>
-          <w:bCs/>
-        </w:rPr>
-        <w:t>Do customers with longer tenure tend to stay longer (churn less)?</w:t>
-      </w:r>
-      <w:r>
-        <w:br/>
-        <w:t>→ Evaluates loyalty and satisfaction over time.</w:t>
+        <w:t>Churn and Age: The correlation between customer age and their likelihood of churn is assessed, highlighting any trends between age groups and retention rates.</w:t>
       </w:r>
     </w:p>
     <w:p>
       <w:pPr>
+        <w:pStyle w:val="ListParagraph"/>
         <w:numPr>
           <w:ilvl w:val="0"/>
-          <w:numId w:val="2"/>
+          <w:numId w:val="8"/>
         </w:numPr>
       </w:pPr>
       <w:r>
-        <w:rPr>
-          <w:b/>
-          <w:bCs/>
-        </w:rPr>
-        <w:t>Does the payment method (e.g., electronic check, credit card, bank transfer) affect churn?</w:t>
-      </w:r>
-      <w:r>
-        <w:br/>
-        <w:t>→ Identifies if convenience or payment habits correlate with churn.</w:t>
+        <w:t>Churn and Salary: This analysis explores whether salary levels have an influence on customer churn, potentially identifying income-related churn patterns.</w:t>
       </w:r>
     </w:p>
     <w:p>
       <w:pPr>
+        <w:pStyle w:val="ListParagraph"/>
         <w:numPr>
           <w:ilvl w:val="0"/>
-          <w:numId w:val="2"/>
+          <w:numId w:val="8"/>
         </w:numPr>
       </w:pPr>
       <w:r>
-        <w:rPr>
-          <w:b/>
-          <w:bCs/>
-        </w:rPr>
-        <w:t>Is there a difference in churn between paperless billing and mailed billing customers?</w:t>
-      </w:r>
-      <w:r>
-        <w:br/>
-        <w:t>→ Shows if billing experience affects retention.</w:t>
+        <w:t>Churn and Number of Dependents: The impact of the number of dependents on churn is evaluated, investigating if family obligations contribute to customer decisions.</w:t>
       </w:r>
     </w:p>
     <w:p>
+      <w:pPr>
+        <w:pStyle w:val="ListParagraph"/>
+        <w:numPr>
+          <w:ilvl w:val="0"/>
+          <w:numId w:val="8"/>
+        </w:numPr>
+      </w:pPr>
       <w:r>
-        <w:pict w14:anchorId="6D352F81">
-          <v:rect id="_x0000_i1026" style="width:0;height:1.5pt" o:hralign="center" o:hrstd="t" o:hr="t" fillcolor="#a0a0a0" stroked="f"/>
-        </w:pict>
+        <w:t>Churn and Tenure: The association between the length of time a customer has been with the service (tenure) and their likelihood to churn is analysed.</w:t>
       </w:r>
     </w:p>
     <w:p>
       <w:pPr>
-        <w:rPr>
-          <w:b/>
-          <w:bCs/>
-        </w:rPr>
+        <w:pStyle w:val="Heading1"/>
       </w:pPr>
       <w:r>
-        <w:rPr>
-          <w:rFonts w:ascii="Segoe UI Emoji" w:hAnsi="Segoe UI Emoji" w:cs="Segoe UI Emoji"/>
-          <w:b/>
-          <w:bCs/>
-        </w:rPr>
-        <w:t>📡</w:t>
-      </w:r>
-      <w:r>
-        <w:rPr>
-          <w:b/>
-          <w:bCs/>
-        </w:rPr>
-        <w:t xml:space="preserve"> Services &amp; Product Usage</w:t>
+        <w:t>Advanced Analysis</w:t>
       </w:r>
     </w:p>
     <w:p>
       <w:pPr>
+        <w:pStyle w:val="ListParagraph"/>
         <w:numPr>
           <w:ilvl w:val="0"/>
-          <w:numId w:val="3"/>
+          <w:numId w:val="9"/>
         </w:numPr>
       </w:pPr>
       <w:r>
-        <w:rPr>
-          <w:b/>
-          <w:bCs/>
-        </w:rPr>
-        <w:t>Do customers with internet service churn more than those with phone-only service?</w:t>
+        <w:t xml:space="preserve">Churn by Region: Churn rates are further broken down by location, moving from a broad state level to more granular city and </w:t>
       </w:r>
+      <w:proofErr w:type="spellStart"/>
       <w:r>
-        <w:br/>
-        <w:t>→ Compares churn across different core service types.</w:t>
+        <w:t>pincode</w:t>
+      </w:r>
+      <w:proofErr w:type="spellEnd"/>
+      <w:r>
+        <w:t xml:space="preserve"> levels, to pinpoint geographic trends in customer retention and attrition.</w:t>
       </w:r>
     </w:p>
     <w:p>
       <w:pPr>
+        <w:pStyle w:val="ListParagraph"/>
         <w:numPr>
           <w:ilvl w:val="0"/>
-          <w:numId w:val="3"/>
+          <w:numId w:val="9"/>
         </w:numPr>
       </w:pPr>
       <w:r>
-        <w:rPr>
-          <w:b/>
-          <w:bCs/>
-        </w:rPr>
-        <w:t>Among internet users, which service type (DSL, Fiber optic, None) has the highest churn rate?</w:t>
-      </w:r>
-      <w:r>
-        <w:br/>
-        <w:t>→ Highlights if network type influences customer satisfaction.</w:t>
+        <w:t>Churn and Service Usage: The data is analysed to compare churn among customers who use only calls and SMS versus those who use calls, SMS, and data services, providing deeper insight into how service usage patterns relate to churn behaviour.</w:t>
       </w:r>
     </w:p>
-    <w:p>
-      <w:pPr>
-        <w:numPr>
-          <w:ilvl w:val="0"/>
-          <w:numId w:val="3"/>
-        </w:numPr>
-      </w:pPr>
-      <w:r>
-        <w:rPr>
-          <w:b/>
-          <w:bCs/>
-        </w:rPr>
-        <w:t>How does the availability of extra services (OnlineSecurity, TechSupport, Streaming) impact churn?</w:t>
-      </w:r>
-      <w:r>
-        <w:br/>
-        <w:t>→ Reveals if customers with added features are less likely to leave.</w:t>
-      </w:r>
-    </w:p>
-    <w:p>
-      <w:r>
-        <w:lastRenderedPageBreak/>
-        <w:pict w14:anchorId="2C6C67FE">
-          <v:rect id="_x0000_i1027" style="width:0;height:1.5pt" o:hralign="center" o:hrstd="t" o:hr="t" fillcolor="#a0a0a0" stroked="f"/>
-        </w:pict>
-      </w:r>
-    </w:p>
-    <w:p>
-      <w:pPr>
-        <w:rPr>
-          <w:b/>
-          <w:bCs/>
-        </w:rPr>
-      </w:pPr>
-      <w:r>
-        <w:rPr>
-          <w:rFonts w:ascii="Segoe UI Emoji" w:hAnsi="Segoe UI Emoji" w:cs="Segoe UI Emoji"/>
-          <w:b/>
-          <w:bCs/>
-        </w:rPr>
-        <w:t>📅</w:t>
-      </w:r>
-      <w:r>
-        <w:rPr>
-          <w:b/>
-          <w:bCs/>
-        </w:rPr>
-        <w:t xml:space="preserve"> Contracts &amp; Subscription Behavior</w:t>
-      </w:r>
-    </w:p>
-    <w:p>
-      <w:pPr>
-        <w:numPr>
-          <w:ilvl w:val="0"/>
-          <w:numId w:val="4"/>
-        </w:numPr>
-      </w:pPr>
-      <w:r>
-        <w:rPr>
-          <w:b/>
-          <w:bCs/>
-        </w:rPr>
-        <w:t>How does churn vary by contract type (Month-to-month, One year, Two year)?</w:t>
-      </w:r>
-      <w:r>
-        <w:br/>
-        <w:t>→ Determines how contract duration affects churn likelihood.</w:t>
-      </w:r>
-    </w:p>
-    <w:p>
-      <w:pPr>
-        <w:numPr>
-          <w:ilvl w:val="0"/>
-          <w:numId w:val="4"/>
-        </w:numPr>
-      </w:pPr>
-      <w:r>
-        <w:rPr>
-          <w:b/>
-          <w:bCs/>
-        </w:rPr>
-        <w:t>Are month-to-month customers with higher monthly charges more likely to churn?</w:t>
-      </w:r>
-      <w:r>
-        <w:br/>
-        <w:t>→ Combines contract flexibility and cost sensitivity.</w:t>
-      </w:r>
-    </w:p>
-    <w:p>
-      <w:r>
-        <w:pict w14:anchorId="55DE4620">
-          <v:rect id="_x0000_i1028" style="width:0;height:1.5pt" o:hralign="center" o:hrstd="t" o:hr="t" fillcolor="#a0a0a0" stroked="f"/>
-        </w:pict>
-      </w:r>
-    </w:p>
-    <w:p>
-      <w:pPr>
-        <w:rPr>
-          <w:b/>
-          <w:bCs/>
-        </w:rPr>
-      </w:pPr>
-      <w:r>
-        <w:rPr>
-          <w:rFonts w:ascii="Segoe UI Emoji" w:hAnsi="Segoe UI Emoji" w:cs="Segoe UI Emoji"/>
-          <w:b/>
-          <w:bCs/>
-        </w:rPr>
-        <w:t>🧠</w:t>
-      </w:r>
-      <w:r>
-        <w:rPr>
-          <w:b/>
-          <w:bCs/>
-        </w:rPr>
-        <w:t xml:space="preserve"> Multi-Factor / Deep Insights</w:t>
-      </w:r>
-    </w:p>
-    <w:p>
-      <w:pPr>
-        <w:numPr>
-          <w:ilvl w:val="0"/>
-          <w:numId w:val="5"/>
-        </w:numPr>
-      </w:pPr>
-      <w:r>
-        <w:rPr>
-          <w:b/>
-          <w:bCs/>
-        </w:rPr>
-        <w:t>Which combination of factors (e.g., Contract type, InternetService, PaymentMethod) leads to the highest churn?</w:t>
-      </w:r>
-      <w:r>
-        <w:br/>
-        <w:t>→ Identifies high-risk customer segments for targeted retention strategies.</w:t>
-      </w:r>
-    </w:p>
-    <w:p/>
     <w:sectPr>
       <w:headerReference w:type="default" r:id="rId7"/>
       <w:pgSz w:w="11906" w:h="16838"/>
@@ -506,27 +206,17 @@
 <w:hdr xmlns:wpc="http://schemas.microsoft.com/office/word/2010/wordprocessingCanvas" xmlns:cx="http://schemas.microsoft.com/office/drawing/2014/chartex" xmlns:cx1="http://schemas.microsoft.com/office/drawing/2015/9/8/chartex" xmlns:cx2="http://schemas.microsoft.com/office/drawing/2015/10/21/chartex" xmlns:cx3="http://schemas.microsoft.com/office/drawing/2016/5/9/chartex" xmlns:cx4="http://schemas.microsoft.com/office/drawing/2016/5/10/chartex" xmlns:cx5="http://schemas.microsoft.com/office/drawing/2016/5/11/chartex" xmlns:cx6="http://schemas.microsoft.com/office/drawing/2016/5/12/chartex" xmlns:cx7="http://schemas.microsoft.com/office/drawing/2016/5/13/chartex" xmlns:cx8="http://schemas.microsoft.com/office/drawing/2016/5/14/chartex" xmlns:mc="http://schemas.openxmlformats.org/markup-compatibility/2006" xmlns:aink="http://schemas.microsoft.com/office/drawing/2016/ink" xmlns:am3d="http://schemas.microsoft.com/office/drawing/2017/model3d" xmlns:o="urn:schemas-microsoft-com:office:office" xmlns:oel="http://schemas.microsoft.com/office/2019/extlst" xmlns:r="http://schemas.openxmlformats.org/officeDocument/2006/relationships" xmlns:m="http://schemas.openxmlformats.org/officeDocument/2006/math" xmlns:v="urn:schemas-microsoft-com:vml" xmlns:wp14="http://schemas.microsoft.com/office/word/2010/wordprocessingDrawing" xmlns:wp="http://schemas.openxmlformats.org/drawingml/2006/wordprocessingDrawing" xmlns:w10="urn:schemas-microsoft-com:office:word" xmlns:w="http://schemas.openxmlformats.org/wordprocessingml/2006/main" xmlns:w14="http://schemas.microsoft.com/office/word/2010/wordml" xmlns:w15="http://schemas.microsoft.com/office/word/2012/wordml" xmlns:w16cex="http://schemas.microsoft.com/office/word/2018/wordml/cex" xmlns:w16cid="http://schemas.microsoft.com/office/word/2016/wordml/cid" xmlns:w16="http://schemas.microsoft.com/office/word/2018/wordml" xmlns:w16du="http://schemas.microsoft.com/office/word/2023/wordml/word16du" xmlns:w16sdtdh="http://schemas.microsoft.com/office/word/2020/wordml/sdtdatahash" xmlns:w16sdtfl="http://schemas.microsoft.com/office/word/2024/wordml/sdtformatlock" xmlns:w16se="http://schemas.microsoft.com/office/word/2015/wordml/symex" xmlns:wpg="http://schemas.microsoft.com/office/word/2010/wordprocessingGroup" xmlns:wpi="http://schemas.microsoft.com/office/word/2010/wordprocessingInk" xmlns:wne="http://schemas.microsoft.com/office/word/2006/wordml" xmlns:wps="http://schemas.microsoft.com/office/word/2010/wordprocessingShape" mc:Ignorable="w14 w15 w16se w16cid w16 w16cex w16sdtdh w16sdtfl w16du wp14">
   <w:p>
     <w:pPr>
-      <w:pStyle w:val="Header"/>
-      <w:rPr>
-        <w:rFonts w:ascii="Arial" w:hAnsi="Arial" w:cs="Arial"/>
-        <w:b/>
-        <w:bCs/>
-        <w:sz w:val="32"/>
-        <w:szCs w:val="32"/>
-        <w:u w:val="single"/>
-      </w:rPr>
+      <w:pStyle w:val="Title"/>
+      <w:jc w:val="center"/>
     </w:pPr>
     <w:r>
-      <w:rPr>
-        <w:rFonts w:ascii="Arial" w:hAnsi="Arial" w:cs="Arial"/>
-        <w:b/>
-        <w:bCs/>
-        <w:sz w:val="32"/>
-        <w:szCs w:val="32"/>
-        <w:u w:val="single"/>
-      </w:rPr>
-      <w:t>TELECOMM CHURN ANALYSIS – PROBLEM STATEMENT</w:t>
+      <w:t>Churn Analysis: Exploratory Data Insights</w:t>
     </w:r>
+  </w:p>
+  <w:p>
+    <w:pPr>
+      <w:pStyle w:val="Header"/>
+    </w:pPr>
   </w:p>
 </w:hdr>
 </file>
@@ -534,6 +224,95 @@
 <file path=word/numbering.xml><?xml version="1.0" encoding="utf-8"?>
 <w:numbering xmlns:wpc="http://schemas.microsoft.com/office/word/2010/wordprocessingCanvas" xmlns:cx="http://schemas.microsoft.com/office/drawing/2014/chartex" xmlns:cx1="http://schemas.microsoft.com/office/drawing/2015/9/8/chartex" xmlns:cx2="http://schemas.microsoft.com/office/drawing/2015/10/21/chartex" xmlns:cx3="http://schemas.microsoft.com/office/drawing/2016/5/9/chartex" xmlns:cx4="http://schemas.microsoft.com/office/drawing/2016/5/10/chartex" xmlns:cx5="http://schemas.microsoft.com/office/drawing/2016/5/11/chartex" xmlns:cx6="http://schemas.microsoft.com/office/drawing/2016/5/12/chartex" xmlns:cx7="http://schemas.microsoft.com/office/drawing/2016/5/13/chartex" xmlns:cx8="http://schemas.microsoft.com/office/drawing/2016/5/14/chartex" xmlns:mc="http://schemas.openxmlformats.org/markup-compatibility/2006" xmlns:aink="http://schemas.microsoft.com/office/drawing/2016/ink" xmlns:am3d="http://schemas.microsoft.com/office/drawing/2017/model3d" xmlns:o="urn:schemas-microsoft-com:office:office" xmlns:oel="http://schemas.microsoft.com/office/2019/extlst" xmlns:r="http://schemas.openxmlformats.org/officeDocument/2006/relationships" xmlns:m="http://schemas.openxmlformats.org/officeDocument/2006/math" xmlns:v="urn:schemas-microsoft-com:vml" xmlns:wp14="http://schemas.microsoft.com/office/word/2010/wordprocessingDrawing" xmlns:wp="http://schemas.openxmlformats.org/drawingml/2006/wordprocessingDrawing" xmlns:w10="urn:schemas-microsoft-com:office:word" xmlns:w="http://schemas.openxmlformats.org/wordprocessingml/2006/main" xmlns:w14="http://schemas.microsoft.com/office/word/2010/wordml" xmlns:w15="http://schemas.microsoft.com/office/word/2012/wordml" xmlns:w16cex="http://schemas.microsoft.com/office/word/2018/wordml/cex" xmlns:w16cid="http://schemas.microsoft.com/office/word/2016/wordml/cid" xmlns:w16="http://schemas.microsoft.com/office/word/2018/wordml" xmlns:w16du="http://schemas.microsoft.com/office/word/2023/wordml/word16du" xmlns:w16sdtdh="http://schemas.microsoft.com/office/word/2020/wordml/sdtdatahash" xmlns:w16sdtfl="http://schemas.microsoft.com/office/word/2024/wordml/sdtformatlock" xmlns:w16se="http://schemas.microsoft.com/office/word/2015/wordml/symex" xmlns:wpg="http://schemas.microsoft.com/office/word/2010/wordprocessingGroup" xmlns:wpi="http://schemas.microsoft.com/office/word/2010/wordprocessingInk" xmlns:wne="http://schemas.microsoft.com/office/word/2006/wordml" xmlns:wps="http://schemas.microsoft.com/office/word/2010/wordprocessingShape" mc:Ignorable="w14 w15 w16se w16cid w16 w16cex w16sdtdh w16sdtfl w16du wp14">
   <w:abstractNum w:abstractNumId="0" w15:restartNumberingAfterBreak="0">
+    <w:nsid w:val="3107227A"/>
+    <w:multiLevelType w:val="hybridMultilevel"/>
+    <w:tmpl w:val="19F2AB0E"/>
+    <w:lvl w:ilvl="0" w:tplc="4009000F">
+      <w:start w:val="1"/>
+      <w:numFmt w:val="decimal"/>
+      <w:lvlText w:val="%1."/>
+      <w:lvlJc w:val="left"/>
+      <w:pPr>
+        <w:ind w:left="720" w:hanging="360"/>
+      </w:pPr>
+      <w:rPr>
+        <w:rFonts w:hint="default"/>
+      </w:rPr>
+    </w:lvl>
+    <w:lvl w:ilvl="1" w:tplc="40090019" w:tentative="1">
+      <w:start w:val="1"/>
+      <w:numFmt w:val="lowerLetter"/>
+      <w:lvlText w:val="%2."/>
+      <w:lvlJc w:val="left"/>
+      <w:pPr>
+        <w:ind w:left="1440" w:hanging="360"/>
+      </w:pPr>
+    </w:lvl>
+    <w:lvl w:ilvl="2" w:tplc="4009001B" w:tentative="1">
+      <w:start w:val="1"/>
+      <w:numFmt w:val="lowerRoman"/>
+      <w:lvlText w:val="%3."/>
+      <w:lvlJc w:val="right"/>
+      <w:pPr>
+        <w:ind w:left="2160" w:hanging="180"/>
+      </w:pPr>
+    </w:lvl>
+    <w:lvl w:ilvl="3" w:tplc="4009000F" w:tentative="1">
+      <w:start w:val="1"/>
+      <w:numFmt w:val="decimal"/>
+      <w:lvlText w:val="%4."/>
+      <w:lvlJc w:val="left"/>
+      <w:pPr>
+        <w:ind w:left="2880" w:hanging="360"/>
+      </w:pPr>
+    </w:lvl>
+    <w:lvl w:ilvl="4" w:tplc="40090019" w:tentative="1">
+      <w:start w:val="1"/>
+      <w:numFmt w:val="lowerLetter"/>
+      <w:lvlText w:val="%5."/>
+      <w:lvlJc w:val="left"/>
+      <w:pPr>
+        <w:ind w:left="3600" w:hanging="360"/>
+      </w:pPr>
+    </w:lvl>
+    <w:lvl w:ilvl="5" w:tplc="4009001B" w:tentative="1">
+      <w:start w:val="1"/>
+      <w:numFmt w:val="lowerRoman"/>
+      <w:lvlText w:val="%6."/>
+      <w:lvlJc w:val="right"/>
+      <w:pPr>
+        <w:ind w:left="4320" w:hanging="180"/>
+      </w:pPr>
+    </w:lvl>
+    <w:lvl w:ilvl="6" w:tplc="4009000F" w:tentative="1">
+      <w:start w:val="1"/>
+      <w:numFmt w:val="decimal"/>
+      <w:lvlText w:val="%7."/>
+      <w:lvlJc w:val="left"/>
+      <w:pPr>
+        <w:ind w:left="5040" w:hanging="360"/>
+      </w:pPr>
+    </w:lvl>
+    <w:lvl w:ilvl="7" w:tplc="40090019" w:tentative="1">
+      <w:start w:val="1"/>
+      <w:numFmt w:val="lowerLetter"/>
+      <w:lvlText w:val="%8."/>
+      <w:lvlJc w:val="left"/>
+      <w:pPr>
+        <w:ind w:left="5760" w:hanging="360"/>
+      </w:pPr>
+    </w:lvl>
+    <w:lvl w:ilvl="8" w:tplc="4009001B" w:tentative="1">
+      <w:start w:val="1"/>
+      <w:numFmt w:val="lowerRoman"/>
+      <w:lvlText w:val="%9."/>
+      <w:lvlJc w:val="right"/>
+      <w:pPr>
+        <w:ind w:left="6480" w:hanging="180"/>
+      </w:pPr>
+    </w:lvl>
+  </w:abstractNum>
+  <w:abstractNum w:abstractNumId="1" w15:restartNumberingAfterBreak="0">
     <w:nsid w:val="326C1A69"/>
     <w:multiLevelType w:val="multilevel"/>
     <w:tmpl w:val="D53E3970"/>
@@ -646,7 +425,7 @@
       </w:pPr>
     </w:lvl>
   </w:abstractNum>
-  <w:abstractNum w:abstractNumId="1" w15:restartNumberingAfterBreak="0">
+  <w:abstractNum w:abstractNumId="2" w15:restartNumberingAfterBreak="0">
     <w:nsid w:val="48971B07"/>
     <w:multiLevelType w:val="multilevel"/>
     <w:tmpl w:val="24E238B2"/>
@@ -759,7 +538,120 @@
       </w:pPr>
     </w:lvl>
   </w:abstractNum>
-  <w:abstractNum w:abstractNumId="2" w15:restartNumberingAfterBreak="0">
+  <w:abstractNum w:abstractNumId="3" w15:restartNumberingAfterBreak="0">
+    <w:nsid w:val="4CDC63C6"/>
+    <w:multiLevelType w:val="hybridMultilevel"/>
+    <w:tmpl w:val="F724E144"/>
+    <w:lvl w:ilvl="0" w:tplc="40090001">
+      <w:start w:val="1"/>
+      <w:numFmt w:val="bullet"/>
+      <w:lvlText w:val=""/>
+      <w:lvlJc w:val="left"/>
+      <w:pPr>
+        <w:ind w:left="720" w:hanging="360"/>
+      </w:pPr>
+      <w:rPr>
+        <w:rFonts w:ascii="Symbol" w:hAnsi="Symbol" w:hint="default"/>
+      </w:rPr>
+    </w:lvl>
+    <w:lvl w:ilvl="1" w:tplc="40090003" w:tentative="1">
+      <w:start w:val="1"/>
+      <w:numFmt w:val="bullet"/>
+      <w:lvlText w:val="o"/>
+      <w:lvlJc w:val="left"/>
+      <w:pPr>
+        <w:ind w:left="1440" w:hanging="360"/>
+      </w:pPr>
+      <w:rPr>
+        <w:rFonts w:ascii="Courier New" w:hAnsi="Courier New" w:cs="Courier New" w:hint="default"/>
+      </w:rPr>
+    </w:lvl>
+    <w:lvl w:ilvl="2" w:tplc="40090005" w:tentative="1">
+      <w:start w:val="1"/>
+      <w:numFmt w:val="bullet"/>
+      <w:lvlText w:val=""/>
+      <w:lvlJc w:val="left"/>
+      <w:pPr>
+        <w:ind w:left="2160" w:hanging="360"/>
+      </w:pPr>
+      <w:rPr>
+        <w:rFonts w:ascii="Wingdings" w:hAnsi="Wingdings" w:hint="default"/>
+      </w:rPr>
+    </w:lvl>
+    <w:lvl w:ilvl="3" w:tplc="40090001" w:tentative="1">
+      <w:start w:val="1"/>
+      <w:numFmt w:val="bullet"/>
+      <w:lvlText w:val=""/>
+      <w:lvlJc w:val="left"/>
+      <w:pPr>
+        <w:ind w:left="2880" w:hanging="360"/>
+      </w:pPr>
+      <w:rPr>
+        <w:rFonts w:ascii="Symbol" w:hAnsi="Symbol" w:hint="default"/>
+      </w:rPr>
+    </w:lvl>
+    <w:lvl w:ilvl="4" w:tplc="40090003" w:tentative="1">
+      <w:start w:val="1"/>
+      <w:numFmt w:val="bullet"/>
+      <w:lvlText w:val="o"/>
+      <w:lvlJc w:val="left"/>
+      <w:pPr>
+        <w:ind w:left="3600" w:hanging="360"/>
+      </w:pPr>
+      <w:rPr>
+        <w:rFonts w:ascii="Courier New" w:hAnsi="Courier New" w:cs="Courier New" w:hint="default"/>
+      </w:rPr>
+    </w:lvl>
+    <w:lvl w:ilvl="5" w:tplc="40090005" w:tentative="1">
+      <w:start w:val="1"/>
+      <w:numFmt w:val="bullet"/>
+      <w:lvlText w:val=""/>
+      <w:lvlJc w:val="left"/>
+      <w:pPr>
+        <w:ind w:left="4320" w:hanging="360"/>
+      </w:pPr>
+      <w:rPr>
+        <w:rFonts w:ascii="Wingdings" w:hAnsi="Wingdings" w:hint="default"/>
+      </w:rPr>
+    </w:lvl>
+    <w:lvl w:ilvl="6" w:tplc="40090001" w:tentative="1">
+      <w:start w:val="1"/>
+      <w:numFmt w:val="bullet"/>
+      <w:lvlText w:val=""/>
+      <w:lvlJc w:val="left"/>
+      <w:pPr>
+        <w:ind w:left="5040" w:hanging="360"/>
+      </w:pPr>
+      <w:rPr>
+        <w:rFonts w:ascii="Symbol" w:hAnsi="Symbol" w:hint="default"/>
+      </w:rPr>
+    </w:lvl>
+    <w:lvl w:ilvl="7" w:tplc="40090003" w:tentative="1">
+      <w:start w:val="1"/>
+      <w:numFmt w:val="bullet"/>
+      <w:lvlText w:val="o"/>
+      <w:lvlJc w:val="left"/>
+      <w:pPr>
+        <w:ind w:left="5760" w:hanging="360"/>
+      </w:pPr>
+      <w:rPr>
+        <w:rFonts w:ascii="Courier New" w:hAnsi="Courier New" w:cs="Courier New" w:hint="default"/>
+      </w:rPr>
+    </w:lvl>
+    <w:lvl w:ilvl="8" w:tplc="40090005" w:tentative="1">
+      <w:start w:val="1"/>
+      <w:numFmt w:val="bullet"/>
+      <w:lvlText w:val=""/>
+      <w:lvlJc w:val="left"/>
+      <w:pPr>
+        <w:ind w:left="6480" w:hanging="360"/>
+      </w:pPr>
+      <w:rPr>
+        <w:rFonts w:ascii="Wingdings" w:hAnsi="Wingdings" w:hint="default"/>
+      </w:rPr>
+    </w:lvl>
+  </w:abstractNum>
+  <w:abstractNum w:abstractNumId="4" w15:restartNumberingAfterBreak="0">
     <w:nsid w:val="53E532C6"/>
     <w:multiLevelType w:val="multilevel"/>
     <w:tmpl w:val="384060FC"/>
@@ -872,7 +764,7 @@
       </w:pPr>
     </w:lvl>
   </w:abstractNum>
-  <w:abstractNum w:abstractNumId="3" w15:restartNumberingAfterBreak="0">
+  <w:abstractNum w:abstractNumId="5" w15:restartNumberingAfterBreak="0">
     <w:nsid w:val="546E516D"/>
     <w:multiLevelType w:val="multilevel"/>
     <w:tmpl w:val="F788DA24"/>
@@ -985,7 +877,209 @@
       </w:pPr>
     </w:lvl>
   </w:abstractNum>
-  <w:abstractNum w:abstractNumId="4" w15:restartNumberingAfterBreak="0">
+  <w:abstractNum w:abstractNumId="6" w15:restartNumberingAfterBreak="0">
+    <w:nsid w:val="584D40B9"/>
+    <w:multiLevelType w:val="hybridMultilevel"/>
+    <w:tmpl w:val="9A4036E2"/>
+    <w:lvl w:ilvl="0" w:tplc="40090001">
+      <w:start w:val="1"/>
+      <w:numFmt w:val="bullet"/>
+      <w:lvlText w:val=""/>
+      <w:lvlJc w:val="left"/>
+      <w:pPr>
+        <w:ind w:left="720" w:hanging="360"/>
+      </w:pPr>
+      <w:rPr>
+        <w:rFonts w:ascii="Symbol" w:hAnsi="Symbol" w:hint="default"/>
+      </w:rPr>
+    </w:lvl>
+    <w:lvl w:ilvl="1" w:tplc="40090003" w:tentative="1">
+      <w:start w:val="1"/>
+      <w:numFmt w:val="bullet"/>
+      <w:lvlText w:val="o"/>
+      <w:lvlJc w:val="left"/>
+      <w:pPr>
+        <w:ind w:left="1440" w:hanging="360"/>
+      </w:pPr>
+      <w:rPr>
+        <w:rFonts w:ascii="Courier New" w:hAnsi="Courier New" w:cs="Courier New" w:hint="default"/>
+      </w:rPr>
+    </w:lvl>
+    <w:lvl w:ilvl="2" w:tplc="40090005" w:tentative="1">
+      <w:start w:val="1"/>
+      <w:numFmt w:val="bullet"/>
+      <w:lvlText w:val=""/>
+      <w:lvlJc w:val="left"/>
+      <w:pPr>
+        <w:ind w:left="2160" w:hanging="360"/>
+      </w:pPr>
+      <w:rPr>
+        <w:rFonts w:ascii="Wingdings" w:hAnsi="Wingdings" w:hint="default"/>
+      </w:rPr>
+    </w:lvl>
+    <w:lvl w:ilvl="3" w:tplc="40090001" w:tentative="1">
+      <w:start w:val="1"/>
+      <w:numFmt w:val="bullet"/>
+      <w:lvlText w:val=""/>
+      <w:lvlJc w:val="left"/>
+      <w:pPr>
+        <w:ind w:left="2880" w:hanging="360"/>
+      </w:pPr>
+      <w:rPr>
+        <w:rFonts w:ascii="Symbol" w:hAnsi="Symbol" w:hint="default"/>
+      </w:rPr>
+    </w:lvl>
+    <w:lvl w:ilvl="4" w:tplc="40090003" w:tentative="1">
+      <w:start w:val="1"/>
+      <w:numFmt w:val="bullet"/>
+      <w:lvlText w:val="o"/>
+      <w:lvlJc w:val="left"/>
+      <w:pPr>
+        <w:ind w:left="3600" w:hanging="360"/>
+      </w:pPr>
+      <w:rPr>
+        <w:rFonts w:ascii="Courier New" w:hAnsi="Courier New" w:cs="Courier New" w:hint="default"/>
+      </w:rPr>
+    </w:lvl>
+    <w:lvl w:ilvl="5" w:tplc="40090005" w:tentative="1">
+      <w:start w:val="1"/>
+      <w:numFmt w:val="bullet"/>
+      <w:lvlText w:val=""/>
+      <w:lvlJc w:val="left"/>
+      <w:pPr>
+        <w:ind w:left="4320" w:hanging="360"/>
+      </w:pPr>
+      <w:rPr>
+        <w:rFonts w:ascii="Wingdings" w:hAnsi="Wingdings" w:hint="default"/>
+      </w:rPr>
+    </w:lvl>
+    <w:lvl w:ilvl="6" w:tplc="40090001" w:tentative="1">
+      <w:start w:val="1"/>
+      <w:numFmt w:val="bullet"/>
+      <w:lvlText w:val=""/>
+      <w:lvlJc w:val="left"/>
+      <w:pPr>
+        <w:ind w:left="5040" w:hanging="360"/>
+      </w:pPr>
+      <w:rPr>
+        <w:rFonts w:ascii="Symbol" w:hAnsi="Symbol" w:hint="default"/>
+      </w:rPr>
+    </w:lvl>
+    <w:lvl w:ilvl="7" w:tplc="40090003" w:tentative="1">
+      <w:start w:val="1"/>
+      <w:numFmt w:val="bullet"/>
+      <w:lvlText w:val="o"/>
+      <w:lvlJc w:val="left"/>
+      <w:pPr>
+        <w:ind w:left="5760" w:hanging="360"/>
+      </w:pPr>
+      <w:rPr>
+        <w:rFonts w:ascii="Courier New" w:hAnsi="Courier New" w:cs="Courier New" w:hint="default"/>
+      </w:rPr>
+    </w:lvl>
+    <w:lvl w:ilvl="8" w:tplc="40090005" w:tentative="1">
+      <w:start w:val="1"/>
+      <w:numFmt w:val="bullet"/>
+      <w:lvlText w:val=""/>
+      <w:lvlJc w:val="left"/>
+      <w:pPr>
+        <w:ind w:left="6480" w:hanging="360"/>
+      </w:pPr>
+      <w:rPr>
+        <w:rFonts w:ascii="Wingdings" w:hAnsi="Wingdings" w:hint="default"/>
+      </w:rPr>
+    </w:lvl>
+  </w:abstractNum>
+  <w:abstractNum w:abstractNumId="7" w15:restartNumberingAfterBreak="0">
+    <w:nsid w:val="6EAD313A"/>
+    <w:multiLevelType w:val="hybridMultilevel"/>
+    <w:tmpl w:val="5F5A6922"/>
+    <w:lvl w:ilvl="0" w:tplc="4009000F">
+      <w:start w:val="1"/>
+      <w:numFmt w:val="decimal"/>
+      <w:lvlText w:val="%1."/>
+      <w:lvlJc w:val="left"/>
+      <w:pPr>
+        <w:ind w:left="720" w:hanging="360"/>
+      </w:pPr>
+      <w:rPr>
+        <w:rFonts w:hint="default"/>
+      </w:rPr>
+    </w:lvl>
+    <w:lvl w:ilvl="1" w:tplc="40090019">
+      <w:start w:val="1"/>
+      <w:numFmt w:val="lowerLetter"/>
+      <w:lvlText w:val="%2."/>
+      <w:lvlJc w:val="left"/>
+      <w:pPr>
+        <w:ind w:left="1440" w:hanging="360"/>
+      </w:pPr>
+    </w:lvl>
+    <w:lvl w:ilvl="2" w:tplc="4009001B" w:tentative="1">
+      <w:start w:val="1"/>
+      <w:numFmt w:val="lowerRoman"/>
+      <w:lvlText w:val="%3."/>
+      <w:lvlJc w:val="right"/>
+      <w:pPr>
+        <w:ind w:left="2160" w:hanging="180"/>
+      </w:pPr>
+    </w:lvl>
+    <w:lvl w:ilvl="3" w:tplc="4009000F" w:tentative="1">
+      <w:start w:val="1"/>
+      <w:numFmt w:val="decimal"/>
+      <w:lvlText w:val="%4."/>
+      <w:lvlJc w:val="left"/>
+      <w:pPr>
+        <w:ind w:left="2880" w:hanging="360"/>
+      </w:pPr>
+    </w:lvl>
+    <w:lvl w:ilvl="4" w:tplc="40090019" w:tentative="1">
+      <w:start w:val="1"/>
+      <w:numFmt w:val="lowerLetter"/>
+      <w:lvlText w:val="%5."/>
+      <w:lvlJc w:val="left"/>
+      <w:pPr>
+        <w:ind w:left="3600" w:hanging="360"/>
+      </w:pPr>
+    </w:lvl>
+    <w:lvl w:ilvl="5" w:tplc="4009001B" w:tentative="1">
+      <w:start w:val="1"/>
+      <w:numFmt w:val="lowerRoman"/>
+      <w:lvlText w:val="%6."/>
+      <w:lvlJc w:val="right"/>
+      <w:pPr>
+        <w:ind w:left="4320" w:hanging="180"/>
+      </w:pPr>
+    </w:lvl>
+    <w:lvl w:ilvl="6" w:tplc="4009000F" w:tentative="1">
+      <w:start w:val="1"/>
+      <w:numFmt w:val="decimal"/>
+      <w:lvlText w:val="%7."/>
+      <w:lvlJc w:val="left"/>
+      <w:pPr>
+        <w:ind w:left="5040" w:hanging="360"/>
+      </w:pPr>
+    </w:lvl>
+    <w:lvl w:ilvl="7" w:tplc="40090019" w:tentative="1">
+      <w:start w:val="1"/>
+      <w:numFmt w:val="lowerLetter"/>
+      <w:lvlText w:val="%8."/>
+      <w:lvlJc w:val="left"/>
+      <w:pPr>
+        <w:ind w:left="5760" w:hanging="360"/>
+      </w:pPr>
+    </w:lvl>
+    <w:lvl w:ilvl="8" w:tplc="4009001B" w:tentative="1">
+      <w:start w:val="1"/>
+      <w:numFmt w:val="lowerRoman"/>
+      <w:lvlText w:val="%9."/>
+      <w:lvlJc w:val="right"/>
+      <w:pPr>
+        <w:ind w:left="6480" w:hanging="180"/>
+      </w:pPr>
+    </w:lvl>
+  </w:abstractNum>
+  <w:abstractNum w:abstractNumId="8" w15:restartNumberingAfterBreak="0">
     <w:nsid w:val="74E25BCD"/>
     <w:multiLevelType w:val="multilevel"/>
     <w:tmpl w:val="0F442AD0"/>
@@ -1099,19 +1193,31 @@
     </w:lvl>
   </w:abstractNum>
   <w:num w:numId="1" w16cid:durableId="420368842">
+    <w:abstractNumId w:val="4"/>
+  </w:num>
+  <w:num w:numId="2" w16cid:durableId="1588463277">
+    <w:abstractNumId w:val="8"/>
+  </w:num>
+  <w:num w:numId="3" w16cid:durableId="145051210">
+    <w:abstractNumId w:val="5"/>
+  </w:num>
+  <w:num w:numId="4" w16cid:durableId="1939605135">
+    <w:abstractNumId w:val="1"/>
+  </w:num>
+  <w:num w:numId="5" w16cid:durableId="1214466067">
     <w:abstractNumId w:val="2"/>
   </w:num>
-  <w:num w:numId="2" w16cid:durableId="1588463277">
-    <w:abstractNumId w:val="4"/>
-  </w:num>
-  <w:num w:numId="3" w16cid:durableId="145051210">
-    <w:abstractNumId w:val="3"/>
-  </w:num>
-  <w:num w:numId="4" w16cid:durableId="1939605135">
+  <w:num w:numId="6" w16cid:durableId="196627327">
     <w:abstractNumId w:val="0"/>
   </w:num>
-  <w:num w:numId="5" w16cid:durableId="1214466067">
-    <w:abstractNumId w:val="1"/>
+  <w:num w:numId="7" w16cid:durableId="53283420">
+    <w:abstractNumId w:val="7"/>
+  </w:num>
+  <w:num w:numId="8" w16cid:durableId="1885167000">
+    <w:abstractNumId w:val="6"/>
+  </w:num>
+  <w:num w:numId="9" w16cid:durableId="1158768945">
+    <w:abstractNumId w:val="3"/>
   </w:num>
 </w:numbering>
 </file>
@@ -1719,7 +1825,6 @@
   <w:style w:type="character" w:default="1" w:styleId="DefaultParagraphFont">
     <w:name w:val="Default Paragraph Font"/>
     <w:uiPriority w:val="1"/>
-    <w:semiHidden/>
     <w:unhideWhenUsed/>
   </w:style>
   <w:style w:type="table" w:default="1" w:styleId="TableNormal">

</xml_diff>